<commit_message>
Bug RAM fixé (lvlMax = 2000) + systeme highscore + modification cheat
</commit_message>
<xml_diff>
--- a/Doc user2.docx
+++ b/Doc user2.docx
@@ -1,6 +1,6 @@
 
 <file path=word/document.xml><?xml version="1.0" encoding="utf-8"?>
-<w:document xmlns:wpc="http://schemas.microsoft.com/office/word/2010/wordprocessingCanvas" xmlns:cx="http://schemas.microsoft.com/office/drawing/2014/chartex" xmlns:cx1="http://schemas.microsoft.com/office/drawing/2015/9/8/chartex" xmlns:cx2="http://schemas.microsoft.com/office/drawing/2015/10/21/chartex" xmlns:cx3="http://schemas.microsoft.com/office/drawing/2016/5/9/chartex" xmlns:cx4="http://schemas.microsoft.com/office/drawing/2016/5/10/chartex" xmlns:cx5="http://schemas.microsoft.com/office/drawing/2016/5/11/chartex" xmlns:cx6="http://schemas.microsoft.com/office/drawing/2016/5/12/chartex" xmlns:cx7="http://schemas.microsoft.com/office/drawing/2016/5/13/chartex" xmlns:cx8="http://schemas.microsoft.com/office/drawing/2016/5/14/chartex" xmlns:mc="http://schemas.openxmlformats.org/markup-compatibility/2006" xmlns:aink="http://schemas.microsoft.com/office/drawing/2016/ink" xmlns:am3d="http://schemas.microsoft.com/office/drawing/2017/model3d" xmlns:o="urn:schemas-microsoft-com:office:office" xmlns:oel="http://schemas.microsoft.com/office/2019/extlst" xmlns:r="http://schemas.openxmlformats.org/officeDocument/2006/relationships" xmlns:m="http://schemas.openxmlformats.org/officeDocument/2006/math" xmlns:v="urn:schemas-microsoft-com:vml" xmlns:wp14="http://schemas.microsoft.com/office/word/2010/wordprocessingDrawing" xmlns:wp="http://schemas.openxmlformats.org/drawingml/2006/wordprocessingDrawing" xmlns:w10="urn:schemas-microsoft-com:office:word" xmlns:w="http://schemas.openxmlformats.org/wordprocessingml/2006/main" xmlns:w14="http://schemas.microsoft.com/office/word/2010/wordml" xmlns:w15="http://schemas.microsoft.com/office/word/2012/wordml" xmlns:w16cex="http://schemas.microsoft.com/office/word/2018/wordml/cex" xmlns:w16cid="http://schemas.microsoft.com/office/word/2016/wordml/cid" xmlns:w16="http://schemas.microsoft.com/office/word/2018/wordml" xmlns:w16sdtdh="http://schemas.microsoft.com/office/word/2020/wordml/sdtdatahash" xmlns:w16se="http://schemas.microsoft.com/office/word/2015/wordml/symex" xmlns:wpg="http://schemas.microsoft.com/office/word/2010/wordprocessingGroup" xmlns:wpi="http://schemas.microsoft.com/office/word/2010/wordprocessingInk" xmlns:wne="http://schemas.microsoft.com/office/word/2006/wordml" xmlns:wps="http://schemas.microsoft.com/office/word/2010/wordprocessingShape" mc:Ignorable="w14 w15 w16se w16cid w16 w16cex w16sdtdh wp14">
+<w:document xmlns:wpc="http://schemas.microsoft.com/office/word/2010/wordprocessingCanvas" xmlns:cx="http://schemas.microsoft.com/office/drawing/2014/chartex" xmlns:cx1="http://schemas.microsoft.com/office/drawing/2015/9/8/chartex" xmlns:cx2="http://schemas.microsoft.com/office/drawing/2015/10/21/chartex" xmlns:cx3="http://schemas.microsoft.com/office/drawing/2016/5/9/chartex" xmlns:cx4="http://schemas.microsoft.com/office/drawing/2016/5/10/chartex" xmlns:cx5="http://schemas.microsoft.com/office/drawing/2016/5/11/chartex" xmlns:cx6="http://schemas.microsoft.com/office/drawing/2016/5/12/chartex" xmlns:cx7="http://schemas.microsoft.com/office/drawing/2016/5/13/chartex" xmlns:cx8="http://schemas.microsoft.com/office/drawing/2016/5/14/chartex" xmlns:mc="http://schemas.openxmlformats.org/markup-compatibility/2006" xmlns:aink="http://schemas.microsoft.com/office/drawing/2016/ink" xmlns:am3d="http://schemas.microsoft.com/office/drawing/2017/model3d" xmlns:o="urn:schemas-microsoft-com:office:office" xmlns:oel="http://schemas.microsoft.com/office/2019/extlst" xmlns:r="http://schemas.openxmlformats.org/officeDocument/2006/relationships" xmlns:m="http://schemas.openxmlformats.org/officeDocument/2006/math" xmlns:v="urn:schemas-microsoft-com:vml" xmlns:wp14="http://schemas.microsoft.com/office/word/2010/wordprocessingDrawing" xmlns:wp="http://schemas.openxmlformats.org/drawingml/2006/wordprocessingDrawing" xmlns:w10="urn:schemas-microsoft-com:office:word" xmlns:w="http://schemas.openxmlformats.org/wordprocessingml/2006/main" xmlns:w14="http://schemas.microsoft.com/office/word/2010/wordml" xmlns:w15="http://schemas.microsoft.com/office/word/2012/wordml" xmlns:w16cex="http://schemas.microsoft.com/office/word/2018/wordml/cex" xmlns:w16cid="http://schemas.microsoft.com/office/word/2016/wordml/cid" xmlns:w16="http://schemas.microsoft.com/office/word/2018/wordml" xmlns:w16du="http://schemas.microsoft.com/office/word/2023/wordml/word16du" xmlns:w16sdtdh="http://schemas.microsoft.com/office/word/2020/wordml/sdtdatahash" xmlns:w16se="http://schemas.microsoft.com/office/word/2015/wordml/symex" xmlns:wpg="http://schemas.microsoft.com/office/word/2010/wordprocessingGroup" xmlns:wpi="http://schemas.microsoft.com/office/word/2010/wordprocessingInk" xmlns:wne="http://schemas.microsoft.com/office/word/2006/wordml" xmlns:wps="http://schemas.microsoft.com/office/word/2010/wordprocessingShape" mc:Ignorable="w14 w15 w16se w16cid w16 w16cex w16sdtdh wp14">
   <w:body>
     <w:p>
       <w:pPr>
@@ -53,6 +53,9 @@
         </w:numPr>
       </w:pPr>
       <w:r>
+        <w:rPr>
+          <w:noProof/>
+        </w:rPr>
         <w:drawing>
           <wp:anchor distT="0" distB="0" distL="114300" distR="114300" simplePos="0" relativeHeight="251644416" behindDoc="1" locked="0" layoutInCell="1" allowOverlap="1" wp14:anchorId="5E0F27A0" wp14:editId="5AD58863">
             <wp:simplePos x="0" y="0"/>
@@ -157,6 +160,9 @@
         <w:pStyle w:val="Paragraphedeliste"/>
       </w:pPr>
       <w:r>
+        <w:rPr>
+          <w:noProof/>
+        </w:rPr>
         <w:drawing>
           <wp:inline distT="0" distB="0" distL="0" distR="0" wp14:anchorId="25AD6028" wp14:editId="074E9F33">
             <wp:extent cx="3458058" cy="3762900"/>
@@ -231,8 +237,11 @@
         </w:numPr>
       </w:pPr>
       <w:r>
+        <w:rPr>
+          <w:noProof/>
+        </w:rPr>
         <w:drawing>
-          <wp:anchor distT="0" distB="0" distL="114300" distR="114300" simplePos="0" relativeHeight="251649536" behindDoc="1" locked="0" layoutInCell="1" allowOverlap="1" wp14:anchorId="5CA95BF7" wp14:editId="4554998D">
+          <wp:anchor distT="0" distB="0" distL="114300" distR="114300" simplePos="0" relativeHeight="251652608" behindDoc="1" locked="0" layoutInCell="1" allowOverlap="1" wp14:anchorId="5CA95BF7" wp14:editId="161BC4E1">
             <wp:simplePos x="0" y="0"/>
             <wp:positionH relativeFrom="column">
               <wp:posOffset>459740</wp:posOffset>
@@ -394,8 +403,11 @@
         </w:pict>
       </w:r>
       <w:r>
+        <w:rPr>
+          <w:noProof/>
+        </w:rPr>
         <w:drawing>
-          <wp:anchor distT="0" distB="0" distL="114300" distR="114300" simplePos="0" relativeHeight="251673088" behindDoc="1" locked="0" layoutInCell="1" allowOverlap="1" wp14:anchorId="011763E8" wp14:editId="0D8F402B">
+          <wp:anchor distT="0" distB="0" distL="114300" distR="114300" simplePos="0" relativeHeight="251653632" behindDoc="1" locked="0" layoutInCell="1" allowOverlap="1" wp14:anchorId="011763E8" wp14:editId="0D8F402B">
             <wp:simplePos x="0" y="0"/>
             <wp:positionH relativeFrom="column">
               <wp:posOffset>459740</wp:posOffset>
@@ -504,8 +516,11 @@
         </w:numPr>
       </w:pPr>
       <w:r>
+        <w:rPr>
+          <w:noProof/>
+        </w:rPr>
         <w:drawing>
-          <wp:anchor distT="0" distB="0" distL="114300" distR="114300" simplePos="0" relativeHeight="251674112" behindDoc="1" locked="0" layoutInCell="1" allowOverlap="1" wp14:anchorId="60F53065" wp14:editId="6F8DA42D">
+          <wp:anchor distT="0" distB="0" distL="114300" distR="114300" simplePos="0" relativeHeight="251654656" behindDoc="1" locked="0" layoutInCell="1" allowOverlap="1" wp14:anchorId="60F53065" wp14:editId="2A5F08DE">
             <wp:simplePos x="0" y="0"/>
             <wp:positionH relativeFrom="column">
               <wp:posOffset>3178644</wp:posOffset>
@@ -584,9 +599,257 @@
     </w:p>
     <w:p/>
     <w:p/>
+    <w:p>
+      <w:r>
+        <w:drawing>
+          <wp:anchor distT="0" distB="0" distL="114300" distR="114300" simplePos="0" relativeHeight="251656704" behindDoc="1" locked="0" layoutInCell="1" allowOverlap="1" wp14:anchorId="29EE9C9B" wp14:editId="3D07BB87">
+            <wp:simplePos x="0" y="0"/>
+            <wp:positionH relativeFrom="column">
+              <wp:posOffset>4061680</wp:posOffset>
+            </wp:positionH>
+            <wp:positionV relativeFrom="paragraph">
+              <wp:posOffset>323906</wp:posOffset>
+            </wp:positionV>
+            <wp:extent cx="2029108" cy="1819529"/>
+            <wp:effectExtent l="0" t="0" r="0" b="0"/>
+            <wp:wrapNone/>
+            <wp:docPr id="3" name="Image 3"/>
+            <wp:cNvGraphicFramePr>
+              <a:graphicFrameLocks xmlns:a="http://schemas.openxmlformats.org/drawingml/2006/main" noChangeAspect="1"/>
+            </wp:cNvGraphicFramePr>
+            <a:graphic xmlns:a="http://schemas.openxmlformats.org/drawingml/2006/main">
+              <a:graphicData uri="http://schemas.openxmlformats.org/drawingml/2006/picture">
+                <pic:pic xmlns:pic="http://schemas.openxmlformats.org/drawingml/2006/picture">
+                  <pic:nvPicPr>
+                    <pic:cNvPr id="3" name="Image 3"/>
+                    <pic:cNvPicPr/>
+                  </pic:nvPicPr>
+                  <pic:blipFill>
+                    <a:blip r:embed="rId10">
+                      <a:extLst>
+                        <a:ext uri="{28A0092B-C50C-407E-A947-70E740481C1C}">
+                          <a14:useLocalDpi xmlns:a14="http://schemas.microsoft.com/office/drawing/2010/main" val="0"/>
+                        </a:ext>
+                      </a:extLst>
+                    </a:blip>
+                    <a:stretch>
+                      <a:fillRect/>
+                    </a:stretch>
+                  </pic:blipFill>
+                  <pic:spPr>
+                    <a:xfrm>
+                      <a:off x="0" y="0"/>
+                      <a:ext cx="2029108" cy="1819529"/>
+                    </a:xfrm>
+                    <a:prstGeom prst="rect">
+                      <a:avLst/>
+                    </a:prstGeom>
+                  </pic:spPr>
+                </pic:pic>
+              </a:graphicData>
+            </a:graphic>
+          </wp:anchor>
+        </w:drawing>
+      </w:r>
+    </w:p>
+    <w:p>
+      <w:pPr>
+        <w:pStyle w:val="Titre1"/>
+      </w:pPr>
+      <w:r>
+        <w:t xml:space="preserve">Comment </w:t>
+      </w:r>
+      <w:r>
+        <w:t>publier son avancée des niveaux</w:t>
+      </w:r>
+      <w:r>
+        <w:t> ?</w:t>
+      </w:r>
+    </w:p>
+    <w:p>
+      <w:pPr>
+        <w:pStyle w:val="Paragraphedeliste"/>
+        <w:numPr>
+          <w:ilvl w:val="0"/>
+          <w:numId w:val="1"/>
+        </w:numPr>
+      </w:pPr>
+      <w:r>
+        <w:t>Allez dans l’onglet « Jeu » puis « </w:t>
+      </w:r>
+      <w:r>
+        <w:t>Publier record</w:t>
+      </w:r>
+      <w:r>
+        <w:t> »</w:t>
+      </w:r>
+    </w:p>
     <w:p/>
-    <w:p/>
-    <w:p/>
+    <w:p>
+      <w:pPr>
+        <w:pStyle w:val="Titre1"/>
+      </w:pPr>
+      <w:r>
+        <w:lastRenderedPageBreak/>
+        <w:drawing>
+          <wp:anchor distT="0" distB="0" distL="114300" distR="114300" simplePos="0" relativeHeight="251660800" behindDoc="1" locked="0" layoutInCell="1" allowOverlap="1" wp14:anchorId="5BF20AA0" wp14:editId="4F2FD368">
+            <wp:simplePos x="0" y="0"/>
+            <wp:positionH relativeFrom="column">
+              <wp:posOffset>3942191</wp:posOffset>
+            </wp:positionH>
+            <wp:positionV relativeFrom="paragraph">
+              <wp:posOffset>-224570</wp:posOffset>
+            </wp:positionV>
+            <wp:extent cx="1524000" cy="1838325"/>
+            <wp:effectExtent l="0" t="0" r="0" b="0"/>
+            <wp:wrapNone/>
+            <wp:docPr id="5" name="Image 5"/>
+            <wp:cNvGraphicFramePr>
+              <a:graphicFrameLocks xmlns:a="http://schemas.openxmlformats.org/drawingml/2006/main" noChangeAspect="1"/>
+            </wp:cNvGraphicFramePr>
+            <a:graphic xmlns:a="http://schemas.openxmlformats.org/drawingml/2006/main">
+              <a:graphicData uri="http://schemas.openxmlformats.org/drawingml/2006/picture">
+                <pic:pic xmlns:pic="http://schemas.openxmlformats.org/drawingml/2006/picture">
+                  <pic:nvPicPr>
+                    <pic:cNvPr id="1" name=""/>
+                    <pic:cNvPicPr/>
+                  </pic:nvPicPr>
+                  <pic:blipFill>
+                    <a:blip r:embed="rId11">
+                      <a:extLst>
+                        <a:ext uri="{28A0092B-C50C-407E-A947-70E740481C1C}">
+                          <a14:useLocalDpi xmlns:a14="http://schemas.microsoft.com/office/drawing/2010/main" val="0"/>
+                        </a:ext>
+                      </a:extLst>
+                    </a:blip>
+                    <a:stretch>
+                      <a:fillRect/>
+                    </a:stretch>
+                  </pic:blipFill>
+                  <pic:spPr>
+                    <a:xfrm>
+                      <a:off x="0" y="0"/>
+                      <a:ext cx="1524000" cy="1838325"/>
+                    </a:xfrm>
+                    <a:prstGeom prst="rect">
+                      <a:avLst/>
+                    </a:prstGeom>
+                  </pic:spPr>
+                </pic:pic>
+              </a:graphicData>
+            </a:graphic>
+          </wp:anchor>
+        </w:drawing>
+      </w:r>
+      <w:r>
+        <w:t xml:space="preserve">Comment </w:t>
+      </w:r>
+      <w:r>
+        <w:t>modifier le pseudo</w:t>
+      </w:r>
+      <w:r>
+        <w:t> ?</w:t>
+      </w:r>
+    </w:p>
+    <w:p>
+      <w:pPr>
+        <w:pStyle w:val="Paragraphedeliste"/>
+        <w:numPr>
+          <w:ilvl w:val="0"/>
+          <w:numId w:val="1"/>
+        </w:numPr>
+      </w:pPr>
+      <w:r>
+        <w:t>Allez</w:t>
+      </w:r>
+      <w:r>
+        <w:rPr>
+          <w:noProof/>
+        </w:rPr>
+        <w:t xml:space="preserve"> </w:t>
+      </w:r>
+      <w:r>
+        <w:rPr>
+          <w:noProof/>
+        </w:rPr>
+        <w:t>dans « Jeu » puis dans « Pseudo »</w:t>
+      </w:r>
+    </w:p>
+    <w:p>
+      <w:pPr>
+        <w:pStyle w:val="Paragraphedeliste"/>
+        <w:numPr>
+          <w:ilvl w:val="0"/>
+          <w:numId w:val="1"/>
+        </w:numPr>
+      </w:pPr>
+      <w:r>
+        <w:rPr>
+          <w:noProof/>
+        </w:rPr>
+        <w:drawing>
+          <wp:anchor distT="0" distB="0" distL="114300" distR="114300" simplePos="0" relativeHeight="251662848" behindDoc="1" locked="0" layoutInCell="1" allowOverlap="1" wp14:anchorId="015138AE" wp14:editId="75CC413C">
+            <wp:simplePos x="0" y="0"/>
+            <wp:positionH relativeFrom="column">
+              <wp:posOffset>-685248</wp:posOffset>
+            </wp:positionH>
+            <wp:positionV relativeFrom="paragraph">
+              <wp:posOffset>387046</wp:posOffset>
+            </wp:positionV>
+            <wp:extent cx="4524375" cy="1209675"/>
+            <wp:effectExtent l="0" t="0" r="0" b="0"/>
+            <wp:wrapNone/>
+            <wp:docPr id="6" name="Image 6" descr="Une image contenant Rectangle&#10;&#10;Description générée automatiquement"/>
+            <wp:cNvGraphicFramePr>
+              <a:graphicFrameLocks xmlns:a="http://schemas.openxmlformats.org/drawingml/2006/main" noChangeAspect="1"/>
+            </wp:cNvGraphicFramePr>
+            <a:graphic xmlns:a="http://schemas.openxmlformats.org/drawingml/2006/main">
+              <a:graphicData uri="http://schemas.openxmlformats.org/drawingml/2006/picture">
+                <pic:pic xmlns:pic="http://schemas.openxmlformats.org/drawingml/2006/picture">
+                  <pic:nvPicPr>
+                    <pic:cNvPr id="6" name="Image 6" descr="Une image contenant Rectangle&#10;&#10;Description générée automatiquement"/>
+                    <pic:cNvPicPr/>
+                  </pic:nvPicPr>
+                  <pic:blipFill>
+                    <a:blip r:embed="rId12">
+                      <a:extLst>
+                        <a:ext uri="{28A0092B-C50C-407E-A947-70E740481C1C}">
+                          <a14:useLocalDpi xmlns:a14="http://schemas.microsoft.com/office/drawing/2010/main" val="0"/>
+                        </a:ext>
+                      </a:extLst>
+                    </a:blip>
+                    <a:stretch>
+                      <a:fillRect/>
+                    </a:stretch>
+                  </pic:blipFill>
+                  <pic:spPr>
+                    <a:xfrm>
+                      <a:off x="0" y="0"/>
+                      <a:ext cx="4524375" cy="1209675"/>
+                    </a:xfrm>
+                    <a:prstGeom prst="rect">
+                      <a:avLst/>
+                    </a:prstGeom>
+                  </pic:spPr>
+                </pic:pic>
+              </a:graphicData>
+            </a:graphic>
+          </wp:anchor>
+        </w:drawing>
+      </w:r>
+      <w:r>
+        <w:rPr>
+          <w:noProof/>
+        </w:rPr>
+        <w:t>Une pop-up va s’ouvrir, entrez votre pseudo</w:t>
+      </w:r>
+      <w:r>
+        <w:rPr>
+          <w:noProof/>
+        </w:rPr>
+        <w:t xml:space="preserve"> </w:t>
+      </w:r>
+    </w:p>
     <w:sectPr>
       <w:pgSz w:w="11906" w:h="16838"/>
       <w:pgMar w:top="1417" w:right="1417" w:bottom="1417" w:left="1417" w:header="708" w:footer="708" w:gutter="0"/>
@@ -598,7 +861,7 @@
 </file>
 
 <file path=word/numbering.xml><?xml version="1.0" encoding="utf-8"?>
-<w:numbering xmlns:wpc="http://schemas.microsoft.com/office/word/2010/wordprocessingCanvas" xmlns:cx="http://schemas.microsoft.com/office/drawing/2014/chartex" xmlns:cx1="http://schemas.microsoft.com/office/drawing/2015/9/8/chartex" xmlns:cx2="http://schemas.microsoft.com/office/drawing/2015/10/21/chartex" xmlns:cx3="http://schemas.microsoft.com/office/drawing/2016/5/9/chartex" xmlns:cx4="http://schemas.microsoft.com/office/drawing/2016/5/10/chartex" xmlns:cx5="http://schemas.microsoft.com/office/drawing/2016/5/11/chartex" xmlns:cx6="http://schemas.microsoft.com/office/drawing/2016/5/12/chartex" xmlns:cx7="http://schemas.microsoft.com/office/drawing/2016/5/13/chartex" xmlns:cx8="http://schemas.microsoft.com/office/drawing/2016/5/14/chartex" xmlns:mc="http://schemas.openxmlformats.org/markup-compatibility/2006" xmlns:aink="http://schemas.microsoft.com/office/drawing/2016/ink" xmlns:am3d="http://schemas.microsoft.com/office/drawing/2017/model3d" xmlns:o="urn:schemas-microsoft-com:office:office" xmlns:oel="http://schemas.microsoft.com/office/2019/extlst" xmlns:r="http://schemas.openxmlformats.org/officeDocument/2006/relationships" xmlns:m="http://schemas.openxmlformats.org/officeDocument/2006/math" xmlns:v="urn:schemas-microsoft-com:vml" xmlns:wp14="http://schemas.microsoft.com/office/word/2010/wordprocessingDrawing" xmlns:wp="http://schemas.openxmlformats.org/drawingml/2006/wordprocessingDrawing" xmlns:w10="urn:schemas-microsoft-com:office:word" xmlns:w="http://schemas.openxmlformats.org/wordprocessingml/2006/main" xmlns:w14="http://schemas.microsoft.com/office/word/2010/wordml" xmlns:w15="http://schemas.microsoft.com/office/word/2012/wordml" xmlns:w16cex="http://schemas.microsoft.com/office/word/2018/wordml/cex" xmlns:w16cid="http://schemas.microsoft.com/office/word/2016/wordml/cid" xmlns:w16="http://schemas.microsoft.com/office/word/2018/wordml" xmlns:w16sdtdh="http://schemas.microsoft.com/office/word/2020/wordml/sdtdatahash" xmlns:w16se="http://schemas.microsoft.com/office/word/2015/wordml/symex" xmlns:wpg="http://schemas.microsoft.com/office/word/2010/wordprocessingGroup" xmlns:wpi="http://schemas.microsoft.com/office/word/2010/wordprocessingInk" xmlns:wne="http://schemas.microsoft.com/office/word/2006/wordml" xmlns:wps="http://schemas.microsoft.com/office/word/2010/wordprocessingShape" mc:Ignorable="w14 w15 w16se w16cid w16 w16cex w16sdtdh wp14">
+<w:numbering xmlns:wpc="http://schemas.microsoft.com/office/word/2010/wordprocessingCanvas" xmlns:cx="http://schemas.microsoft.com/office/drawing/2014/chartex" xmlns:cx1="http://schemas.microsoft.com/office/drawing/2015/9/8/chartex" xmlns:cx2="http://schemas.microsoft.com/office/drawing/2015/10/21/chartex" xmlns:cx3="http://schemas.microsoft.com/office/drawing/2016/5/9/chartex" xmlns:cx4="http://schemas.microsoft.com/office/drawing/2016/5/10/chartex" xmlns:cx5="http://schemas.microsoft.com/office/drawing/2016/5/11/chartex" xmlns:cx6="http://schemas.microsoft.com/office/drawing/2016/5/12/chartex" xmlns:cx7="http://schemas.microsoft.com/office/drawing/2016/5/13/chartex" xmlns:cx8="http://schemas.microsoft.com/office/drawing/2016/5/14/chartex" xmlns:mc="http://schemas.openxmlformats.org/markup-compatibility/2006" xmlns:aink="http://schemas.microsoft.com/office/drawing/2016/ink" xmlns:am3d="http://schemas.microsoft.com/office/drawing/2017/model3d" xmlns:o="urn:schemas-microsoft-com:office:office" xmlns:oel="http://schemas.microsoft.com/office/2019/extlst" xmlns:r="http://schemas.openxmlformats.org/officeDocument/2006/relationships" xmlns:m="http://schemas.openxmlformats.org/officeDocument/2006/math" xmlns:v="urn:schemas-microsoft-com:vml" xmlns:wp14="http://schemas.microsoft.com/office/word/2010/wordprocessingDrawing" xmlns:wp="http://schemas.openxmlformats.org/drawingml/2006/wordprocessingDrawing" xmlns:w10="urn:schemas-microsoft-com:office:word" xmlns:w="http://schemas.openxmlformats.org/wordprocessingml/2006/main" xmlns:w14="http://schemas.microsoft.com/office/word/2010/wordml" xmlns:w15="http://schemas.microsoft.com/office/word/2012/wordml" xmlns:w16cex="http://schemas.microsoft.com/office/word/2018/wordml/cex" xmlns:w16cid="http://schemas.microsoft.com/office/word/2016/wordml/cid" xmlns:w16="http://schemas.microsoft.com/office/word/2018/wordml" xmlns:w16du="http://schemas.microsoft.com/office/word/2023/wordml/word16du" xmlns:w16sdtdh="http://schemas.microsoft.com/office/word/2020/wordml/sdtdatahash" xmlns:w16se="http://schemas.microsoft.com/office/word/2015/wordml/symex" xmlns:wpg="http://schemas.microsoft.com/office/word/2010/wordprocessingGroup" xmlns:wpi="http://schemas.microsoft.com/office/word/2010/wordprocessingInk" xmlns:wne="http://schemas.microsoft.com/office/word/2006/wordml" xmlns:wps="http://schemas.microsoft.com/office/word/2010/wordprocessingShape" mc:Ignorable="w14 w15 w16se w16cid w16 w16cex w16sdtdh wp14">
   <w:abstractNum w:abstractNumId="0" w15:restartNumberingAfterBreak="0">
     <w:nsid w:val="17293CE7"/>
     <w:multiLevelType w:val="hybridMultilevel"/>

</xml_diff>